<commit_message>
Updating proportion of zeros and overdispersion statistic in text
</commit_message>
<xml_diff>
--- a/Algar_Cam_Traps/Ch1_Wolf_modelDistribution.docx
+++ b/Algar_Cam_Traps/Ch1_Wolf_modelDistribution.docx
@@ -163,7 +163,7 @@
         <w:rPr>
           <w:rStyle w:val="VerbatimChar"/>
         </w:rPr>
-        <w:t xml:space="preserve">## [1] 0.926484</w:t>
+        <w:t xml:space="preserve">## [1] 0.9105556</w:t>
       </w:r>
     </w:p>
     <w:p>
@@ -171,7 +171,7 @@
         <w:pStyle w:val="FirstParagraph"/>
       </w:pPr>
       <w:r>
-        <w:t xml:space="preserve">93% of the data is zeroes –&gt; very likely zero-inflated.</w:t>
+        <w:t xml:space="preserve">91% of the data is zeroes –&gt; very likely zero-inflated.</w:t>
       </w:r>
     </w:p>
     <w:p>
@@ -530,7 +530,7 @@
         <w:rPr>
           <w:rStyle w:val="VerbatimChar"/>
         </w:rPr>
-        <w:t xml:space="preserve">## [1] 1.907725</w:t>
+        <w:t xml:space="preserve">## [1] 2.321066</w:t>
       </w:r>
     </w:p>
     <w:p>
@@ -538,7 +538,7 @@
         <w:pStyle w:val="FirstParagraph"/>
       </w:pPr>
       <w:r>
-        <w:t xml:space="preserve">Dispersion value of 1.89 indicates overdispersion</w:t>
+        <w:t xml:space="preserve">Dispersion value of 2.30 indicates overdispersion</w:t>
       </w:r>
     </w:p>
     <w:p>
@@ -599,7 +599,7 @@
         <w:t xml:space="preserve"> </w:t>
       </w:r>
       <w:r>
-        <w:t xml:space="preserve">Histogram indicates that an overdispersion statistic of 1.89 is outside the likely distribution of dispersion statistics for Poisson distributed response variables, suggesting that Wolf data is likely overdispersed.</w:t>
+        <w:t xml:space="preserve">Histogram indicates that an overdispersion statistic of 2.30 is outside the likely distribution of dispersion statistics for Poisson distributed response variables, suggesting that Wolf data is likely overdispersed.</w:t>
       </w:r>
     </w:p>
     <w:p>
@@ -4232,7 +4232,7 @@
     </w:lvl>
   </w:abstractNum>
   <w:abstractNum w:abstractNumId="990">
-    <w:nsid w:val="1bc3c635"/>
+    <w:nsid w:val="b9d85d95"/>
     <w:multiLevelType w:val="multilevel"/>
     <w:lvl w:ilvl="0">
       <w:numFmt w:val="bullet"/>

</xml_diff>